<commit_message>
Abhishek Nama: User Manual Updated
</commit_message>
<xml_diff>
--- a/Integrations/LinkedIn/Artifacts/User Guide.docx
+++ b/Integrations/LinkedIn/Artifacts/User Guide.docx
@@ -15,22 +15,16 @@
     <w:p>
       <w:pPr>
         <w:pStyle w:val="Normal"/>
-        <w:rPr>
-          <w:rStyle w:val="InternetLink"/>
-        </w:rPr>
+        <w:rPr/>
       </w:pPr>
       <w:r>
         <w:rPr/>
         <w:t xml:space="preserve">Now the bot id is – </w:t>
       </w:r>
-      <w:hyperlink r:id="rId2">
-        <w:r>
-          <w:rPr>
-            <w:rStyle w:val="InternetLink"/>
-          </w:rPr>
-          <w:t>playitabhi@gmail.com</w:t>
-        </w:r>
-      </w:hyperlink>
+      <w:r>
+        <w:rPr/>
+        <w:t>demolinkedin@webaroo.com</w:t>
+      </w:r>
     </w:p>
     <w:p>
       <w:pPr>
@@ -50,7 +44,31 @@
       <w:r>
         <w:rPr/>
         <w:tab/>
-        <w:t>1. link -  a url is given click on that url, you will be redirected on auth page, give credentials and click allow access. App is connected now.</w:t>
+        <w:t xml:space="preserve">1. </w:t>
+      </w:r>
+      <w:r>
+        <w:rPr/>
+        <w:t>help</w:t>
+      </w:r>
+      <w:r>
+        <w:rPr/>
+        <w:t xml:space="preserve"> -  a</w:t>
+      </w:r>
+      <w:r>
+        <w:rPr/>
+        <w:t>n</w:t>
+      </w:r>
+      <w:r>
+        <w:rPr/>
+        <w:t xml:space="preserve"> </w:t>
+      </w:r>
+      <w:r>
+        <w:rPr/>
+        <w:t>image/</w:t>
+      </w:r>
+      <w:r>
+        <w:rPr/>
+        <w:t>url is given click on that url, you will be redirected on auth page, give credentials and click allow access. App is connected now.</w:t>
       </w:r>
     </w:p>
     <w:p>
@@ -72,7 +90,25 @@
       <w:r>
         <w:rPr/>
         <w:tab/>
-        <w:t>4. share – post on linked in</w:t>
+        <w:t xml:space="preserve">4. </w:t>
+      </w:r>
+      <w:r>
+        <w:rPr/>
+        <w:t>post</w:t>
+      </w:r>
+      <w:r>
+        <w:rPr/>
+        <w:t xml:space="preserve"> – post on linked in</w:t>
+      </w:r>
+    </w:p>
+    <w:p>
+      <w:pPr>
+        <w:pStyle w:val="Normal"/>
+        <w:rPr/>
+      </w:pPr>
+      <w:r>
+        <w:rPr/>
+        <w:t>coming soon -</w:t>
       </w:r>
     </w:p>
     <w:p>

</xml_diff>